<commit_message>
Rafael Post Task Quiz
</commit_message>
<xml_diff>
--- a/Testes Usabilidade/Post-TaskQuiz_.docx
+++ b/Testes Usabilidade/Post-TaskQuiz_.docx
@@ -22,11 +22,34 @@
     </w:p>
     <w:p/>
     <w:p>
+      <w:pPr>
+        <w:rPr>
+          <w:b/>
+        </w:rPr>
+      </w:pPr>
       <w:r>
         <w:rPr>
           <w:b/>
         </w:rPr>
         <w:t>Thank you for participating in this evaluation! We would appreciate if you could answer the next questions; We do not need to save any personal data.</w:t>
+      </w:r>
+    </w:p>
+    <w:p>
+      <w:pPr>
+        <w:rPr>
+          <w:b/>
+        </w:rPr>
+      </w:pPr>
+    </w:p>
+    <w:p>
+      <w:r>
+        <w:rPr>
+          <w:b/>
+        </w:rPr>
+        <w:t xml:space="preserve">If you want to identificate yourself: </w:t>
+      </w:r>
+      <w:r>
+        <w:t>António Rafael da Costa Ferreira</w:t>
       </w:r>
     </w:p>
     <w:p/>
@@ -121,7 +144,7 @@
                 <w:sz w:val="18"/>
                 <w:szCs w:val="18"/>
               </w:rPr>
-              <w:t>to make the task we asked you?</w:t>
+              <w:t>to make the all the tasks.</w:t>
             </w:r>
           </w:p>
         </w:tc>
@@ -232,6 +255,13 @@
                       <w:szCs w:val="18"/>
                     </w:rPr>
                   </w:pPr>
+                  <w:r>
+                    <w:rPr>
+                      <w:sz w:val="18"/>
+                      <w:szCs w:val="18"/>
+                    </w:rPr>
+                    <w:t>X</w:t>
+                  </w:r>
                 </w:p>
               </w:tc>
               <w:tc>
@@ -424,7 +454,35 @@
                 <w:sz w:val="18"/>
                 <w:szCs w:val="18"/>
               </w:rPr>
-              <w:t>Would you change anything in the workflow of the task?</w:t>
+              <w:t>You would</w:t>
+            </w:r>
+            <w:r>
+              <w:rPr>
+                <w:sz w:val="18"/>
+                <w:szCs w:val="18"/>
+              </w:rPr>
+              <w:t xml:space="preserve"> change </w:t>
+            </w:r>
+            <w:r>
+              <w:rPr>
+                <w:sz w:val="18"/>
+                <w:szCs w:val="18"/>
+              </w:rPr>
+              <w:t>something</w:t>
+            </w:r>
+            <w:r>
+              <w:rPr>
+                <w:sz w:val="18"/>
+                <w:szCs w:val="18"/>
+              </w:rPr>
+              <w:t xml:space="preserve"> in the workflow of the task</w:t>
+            </w:r>
+            <w:r>
+              <w:rPr>
+                <w:sz w:val="18"/>
+                <w:szCs w:val="18"/>
+              </w:rPr>
+              <w:t>.</w:t>
             </w:r>
           </w:p>
         </w:tc>
@@ -453,7 +511,14 @@
                 <w:sz w:val="18"/>
                 <w:szCs w:val="18"/>
               </w:rPr>
-              <w:t>Totally agree</w:t>
+              <w:t>T</w:t>
+            </w:r>
+            <w:r>
+              <w:rPr>
+                <w:sz w:val="18"/>
+                <w:szCs w:val="18"/>
+              </w:rPr>
+              <w:t>otally agree</w:t>
             </w:r>
           </w:p>
         </w:tc>
@@ -619,6 +684,13 @@
                       <w:szCs w:val="18"/>
                     </w:rPr>
                   </w:pPr>
+                  <w:r>
+                    <w:rPr>
+                      <w:sz w:val="18"/>
+                      <w:szCs w:val="18"/>
+                    </w:rPr>
+                    <w:t>X</w:t>
+                  </w:r>
                 </w:p>
               </w:tc>
             </w:tr>
@@ -727,7 +799,35 @@
                 <w:sz w:val="18"/>
                 <w:szCs w:val="18"/>
               </w:rPr>
-              <w:t>Is the system pleasant to use?</w:t>
+              <w:t>T</w:t>
+            </w:r>
+            <w:r>
+              <w:rPr>
+                <w:sz w:val="18"/>
+                <w:szCs w:val="18"/>
+              </w:rPr>
+              <w:t xml:space="preserve">he system </w:t>
+            </w:r>
+            <w:r>
+              <w:rPr>
+                <w:sz w:val="18"/>
+                <w:szCs w:val="18"/>
+              </w:rPr>
+              <w:t xml:space="preserve">is </w:t>
+            </w:r>
+            <w:r>
+              <w:rPr>
+                <w:sz w:val="18"/>
+                <w:szCs w:val="18"/>
+              </w:rPr>
+              <w:t>pleasant to use</w:t>
+            </w:r>
+            <w:r>
+              <w:rPr>
+                <w:sz w:val="18"/>
+                <w:szCs w:val="18"/>
+              </w:rPr>
+              <w:t>.</w:t>
             </w:r>
           </w:p>
         </w:tc>
@@ -838,6 +938,13 @@
                       <w:szCs w:val="18"/>
                     </w:rPr>
                   </w:pPr>
+                  <w:r>
+                    <w:rPr>
+                      <w:sz w:val="18"/>
+                      <w:szCs w:val="18"/>
+                    </w:rPr>
+                    <w:t>X</w:t>
+                  </w:r>
                 </w:p>
               </w:tc>
               <w:tc>
@@ -1030,7 +1137,35 @@
                 <w:sz w:val="18"/>
                 <w:szCs w:val="18"/>
               </w:rPr>
-              <w:t>Is there any inconsistent contents?</w:t>
+              <w:t>T</w:t>
+            </w:r>
+            <w:r>
+              <w:rPr>
+                <w:sz w:val="18"/>
+                <w:szCs w:val="18"/>
+              </w:rPr>
+              <w:t>her</w:t>
+            </w:r>
+            <w:r>
+              <w:rPr>
+                <w:sz w:val="18"/>
+                <w:szCs w:val="18"/>
+              </w:rPr>
+              <w:t>e are</w:t>
+            </w:r>
+            <w:r>
+              <w:rPr>
+                <w:sz w:val="18"/>
+                <w:szCs w:val="18"/>
+              </w:rPr>
+              <w:t xml:space="preserve"> inconsistent </w:t>
+            </w:r>
+            <w:r>
+              <w:rPr>
+                <w:sz w:val="18"/>
+                <w:szCs w:val="18"/>
+              </w:rPr>
+              <w:t>contentes.</w:t>
             </w:r>
           </w:p>
         </w:tc>
@@ -1225,6 +1360,13 @@
                       <w:szCs w:val="18"/>
                     </w:rPr>
                   </w:pPr>
+                  <w:r>
+                    <w:rPr>
+                      <w:sz w:val="18"/>
+                      <w:szCs w:val="18"/>
+                    </w:rPr>
+                    <w:t>X</w:t>
+                  </w:r>
                 </w:p>
               </w:tc>
             </w:tr>
@@ -1333,7 +1475,35 @@
                 <w:sz w:val="18"/>
                 <w:szCs w:val="18"/>
               </w:rPr>
-              <w:t>Did you need help to use some functionality?</w:t>
+              <w:t>Y</w:t>
+            </w:r>
+            <w:r>
+              <w:rPr>
+                <w:sz w:val="18"/>
+                <w:szCs w:val="18"/>
+              </w:rPr>
+              <w:t>ou need</w:t>
+            </w:r>
+            <w:r>
+              <w:rPr>
+                <w:sz w:val="18"/>
+                <w:szCs w:val="18"/>
+              </w:rPr>
+              <w:t>ed</w:t>
+            </w:r>
+            <w:r>
+              <w:rPr>
+                <w:sz w:val="18"/>
+                <w:szCs w:val="18"/>
+              </w:rPr>
+              <w:t xml:space="preserve"> help to use some functionalit</w:t>
+            </w:r>
+            <w:r>
+              <w:rPr>
+                <w:sz w:val="18"/>
+                <w:szCs w:val="18"/>
+              </w:rPr>
+              <w:t>ies.</w:t>
             </w:r>
           </w:p>
         </w:tc>
@@ -1507,6 +1677,13 @@
                       <w:szCs w:val="18"/>
                     </w:rPr>
                   </w:pPr>
+                  <w:r>
+                    <w:rPr>
+                      <w:sz w:val="18"/>
+                      <w:szCs w:val="18"/>
+                    </w:rPr>
+                    <w:t>X</w:t>
+                  </w:r>
                 </w:p>
               </w:tc>
               <w:tc>
@@ -1610,12 +1787,12 @@
     </w:p>
     <w:p>
       <w:r>
-        <w:t>If you want to leave a comment, please do it here.</w:t>
+        <w:t>If you want to leave a comment to help us:</w:t>
       </w:r>
     </w:p>
     <w:p>
       <w:r>
-        <w:t>___________________________________________________________________________________________________________________________________________________________________________________________________________________________</w:t>
+        <w:t>The system is pretty ok, I had no big difficulties despite understanding that the system could be used as touchscreen also. But for someone who is specialized, I believe there will be no problems at all.</w:t>
       </w:r>
     </w:p>
     <w:p>
@@ -1697,14 +1874,21 @@
                 <w:sz w:val="18"/>
                 <w:szCs w:val="18"/>
               </w:rPr>
-              <w:t>Do</w:t>
-            </w:r>
-            <w:r>
-              <w:rPr>
-                <w:sz w:val="18"/>
-                <w:szCs w:val="18"/>
-              </w:rPr>
-              <w:t>es the most important information is highlighted?</w:t>
+              <w:t>The</w:t>
+            </w:r>
+            <w:r>
+              <w:rPr>
+                <w:sz w:val="18"/>
+                <w:szCs w:val="18"/>
+              </w:rPr>
+              <w:t xml:space="preserve"> most important information is highlighted</w:t>
+            </w:r>
+            <w:r>
+              <w:rPr>
+                <w:sz w:val="18"/>
+                <w:szCs w:val="18"/>
+              </w:rPr>
+              <w:t>.</w:t>
             </w:r>
           </w:p>
         </w:tc>
@@ -1815,6 +1999,13 @@
                       <w:szCs w:val="18"/>
                     </w:rPr>
                   </w:pPr>
+                  <w:r>
+                    <w:rPr>
+                      <w:sz w:val="18"/>
+                      <w:szCs w:val="18"/>
+                    </w:rPr>
+                    <w:t>X</w:t>
+                  </w:r>
                 </w:p>
               </w:tc>
               <w:tc>
@@ -2007,7 +2198,35 @@
                 <w:sz w:val="18"/>
                 <w:szCs w:val="18"/>
               </w:rPr>
-              <w:t>Is the quantity of displayed information enough?</w:t>
+              <w:t>T</w:t>
+            </w:r>
+            <w:r>
+              <w:rPr>
+                <w:sz w:val="18"/>
+                <w:szCs w:val="18"/>
+              </w:rPr>
+              <w:t xml:space="preserve">he quantity of displayed information </w:t>
+            </w:r>
+            <w:r>
+              <w:rPr>
+                <w:sz w:val="18"/>
+                <w:szCs w:val="18"/>
+              </w:rPr>
+              <w:t xml:space="preserve">is </w:t>
+            </w:r>
+            <w:r>
+              <w:rPr>
+                <w:sz w:val="18"/>
+                <w:szCs w:val="18"/>
+              </w:rPr>
+              <w:t>enough</w:t>
+            </w:r>
+            <w:r>
+              <w:rPr>
+                <w:sz w:val="18"/>
+                <w:szCs w:val="18"/>
+              </w:rPr>
+              <w:t>.</w:t>
             </w:r>
           </w:p>
         </w:tc>
@@ -2118,6 +2337,13 @@
                       <w:szCs w:val="18"/>
                     </w:rPr>
                   </w:pPr>
+                  <w:r>
+                    <w:rPr>
+                      <w:sz w:val="18"/>
+                      <w:szCs w:val="18"/>
+                    </w:rPr>
+                    <w:t>X</w:t>
+                  </w:r>
                 </w:p>
               </w:tc>
               <w:tc>
@@ -2310,7 +2536,35 @@
                 <w:sz w:val="18"/>
                 <w:szCs w:val="18"/>
               </w:rPr>
-              <w:t>Is the platform intuitive?</w:t>
+              <w:t>T</w:t>
+            </w:r>
+            <w:r>
+              <w:rPr>
+                <w:sz w:val="18"/>
+                <w:szCs w:val="18"/>
+              </w:rPr>
+              <w:t xml:space="preserve">he platform </w:t>
+            </w:r>
+            <w:r>
+              <w:rPr>
+                <w:sz w:val="18"/>
+                <w:szCs w:val="18"/>
+              </w:rPr>
+              <w:t xml:space="preserve">is </w:t>
+            </w:r>
+            <w:r>
+              <w:rPr>
+                <w:sz w:val="18"/>
+                <w:szCs w:val="18"/>
+              </w:rPr>
+              <w:t>intuitive</w:t>
+            </w:r>
+            <w:r>
+              <w:rPr>
+                <w:sz w:val="18"/>
+                <w:szCs w:val="18"/>
+              </w:rPr>
+              <w:t>.</w:t>
             </w:r>
           </w:p>
         </w:tc>
@@ -2421,6 +2675,13 @@
                       <w:szCs w:val="18"/>
                     </w:rPr>
                   </w:pPr>
+                  <w:r>
+                    <w:rPr>
+                      <w:sz w:val="18"/>
+                      <w:szCs w:val="18"/>
+                    </w:rPr>
+                    <w:t>X</w:t>
+                  </w:r>
                 </w:p>
               </w:tc>
               <w:tc>
@@ -2614,7 +2875,35 @@
                 <w:szCs w:val="18"/>
               </w:rPr>
               <w:lastRenderedPageBreak/>
-              <w:t>Is the platform attractive?</w:t>
+              <w:t>T</w:t>
+            </w:r>
+            <w:r>
+              <w:rPr>
+                <w:sz w:val="18"/>
+                <w:szCs w:val="18"/>
+              </w:rPr>
+              <w:t>he platform</w:t>
+            </w:r>
+            <w:r>
+              <w:rPr>
+                <w:sz w:val="18"/>
+                <w:szCs w:val="18"/>
+              </w:rPr>
+              <w:t xml:space="preserve"> is</w:t>
+            </w:r>
+            <w:r>
+              <w:rPr>
+                <w:sz w:val="18"/>
+                <w:szCs w:val="18"/>
+              </w:rPr>
+              <w:t xml:space="preserve"> attractive</w:t>
+            </w:r>
+            <w:r>
+              <w:rPr>
+                <w:sz w:val="18"/>
+                <w:szCs w:val="18"/>
+              </w:rPr>
+              <w:t>.</w:t>
             </w:r>
           </w:p>
         </w:tc>
@@ -2691,8 +2980,8 @@
               <w:tblLook w:val="0600" w:firstRow="0" w:lastRow="0" w:firstColumn="0" w:lastColumn="0" w:noHBand="1" w:noVBand="1"/>
             </w:tblPr>
             <w:tblGrid>
-              <w:gridCol w:w="321"/>
-              <w:gridCol w:w="321"/>
+              <w:gridCol w:w="386"/>
+              <w:gridCol w:w="256"/>
               <w:gridCol w:w="321"/>
               <w:gridCol w:w="321"/>
               <w:gridCol w:w="321"/>
@@ -2708,28 +2997,35 @@
               </w:tblPrEx>
               <w:tc>
                 <w:tcPr>
-                  <w:tcW w:w="321" w:type="dxa"/>
-                  <w:tcMar>
-                    <w:top w:w="100" w:type="dxa"/>
-                    <w:left w:w="100" w:type="dxa"/>
-                    <w:bottom w:w="100" w:type="dxa"/>
-                    <w:right w:w="100" w:type="dxa"/>
-                  </w:tcMar>
-                </w:tcPr>
-                <w:p>
-                  <w:pPr>
-                    <w:widowControl w:val="0"/>
-                    <w:spacing w:line="240" w:lineRule="auto"/>
-                    <w:rPr>
-                      <w:sz w:val="18"/>
-                      <w:szCs w:val="18"/>
-                    </w:rPr>
-                  </w:pPr>
-                </w:p>
-              </w:tc>
-              <w:tc>
-                <w:tcPr>
-                  <w:tcW w:w="321" w:type="dxa"/>
+                  <w:tcW w:w="386" w:type="dxa"/>
+                  <w:tcMar>
+                    <w:top w:w="100" w:type="dxa"/>
+                    <w:left w:w="100" w:type="dxa"/>
+                    <w:bottom w:w="100" w:type="dxa"/>
+                    <w:right w:w="100" w:type="dxa"/>
+                  </w:tcMar>
+                </w:tcPr>
+                <w:p>
+                  <w:pPr>
+                    <w:widowControl w:val="0"/>
+                    <w:spacing w:line="240" w:lineRule="auto"/>
+                    <w:rPr>
+                      <w:sz w:val="18"/>
+                      <w:szCs w:val="18"/>
+                    </w:rPr>
+                  </w:pPr>
+                  <w:r>
+                    <w:rPr>
+                      <w:sz w:val="18"/>
+                      <w:szCs w:val="18"/>
+                    </w:rPr>
+                    <w:t>X</w:t>
+                  </w:r>
+                </w:p>
+              </w:tc>
+              <w:tc>
+                <w:tcPr>
+                  <w:tcW w:w="256" w:type="dxa"/>
                   <w:tcMar>
                     <w:top w:w="100" w:type="dxa"/>
                     <w:left w:w="100" w:type="dxa"/>
@@ -2884,7 +3180,11 @@
         </w:tc>
       </w:tr>
     </w:tbl>
+    <w:p/>
     <w:p>
+      <w:r>
+        <w:t>To add more people please COPY and PASTE THIS</w:t>
+      </w:r>
       <w:bookmarkStart w:id="0" w:name="_GoBack"/>
       <w:bookmarkEnd w:id="0"/>
     </w:p>

</xml_diff>